<commit_message>
field size inner 80%, round
</commit_message>
<xml_diff>
--- a/Overview.docx
+++ b/Overview.docx
@@ -85,21 +85,8 @@
         <w:t xml:space="preserve">Patient: </w:t>
       </w:r>
       <w:r>
-        <w:t xml:space="preserve">Commissioning, </w:t>
-      </w:r>
-      <w:proofErr w:type="spellStart"/>
-      <w:r>
-        <w:t>LaJolla</w:t>
-      </w:r>
-      <w:proofErr w:type="spellEnd"/>
-      <w:r>
-        <w:t xml:space="preserve"> </w:t>
-      </w:r>
-      <w:proofErr w:type="spellStart"/>
-      <w:r>
-        <w:t>TrueBeam</w:t>
-      </w:r>
-      <w:proofErr w:type="spellEnd"/>
+        <w:t>Commissioning, LaJolla TrueBeam</w:t>
+      </w:r>
     </w:p>
     <w:p>
       <w:r>
@@ -130,15 +117,7 @@
         <w:t xml:space="preserve"> Group</w:t>
       </w:r>
       <w:r>
-        <w:t xml:space="preserve">: </w:t>
-      </w:r>
-      <w:proofErr w:type="spellStart"/>
-      <w:r>
-        <w:t>Geom</w:t>
-      </w:r>
-      <w:proofErr w:type="spellEnd"/>
-      <w:r>
-        <w:t xml:space="preserve"> 4 (EDW)</w:t>
+        <w:t>: Geom 4 (EDW)</w:t>
       </w:r>
     </w:p>
     <w:p>
@@ -221,13 +200,8 @@
     </w:p>
     <w:p>
       <w:r>
-        <w:t xml:space="preserve">Move viewing plane to the </w:t>
-      </w:r>
-      <w:proofErr w:type="gramStart"/>
-      <w:r>
-        <w:t>origin</w:t>
-      </w:r>
-      <w:proofErr w:type="gramEnd"/>
+        <w:t>Move viewing plane to the origin</w:t>
+      </w:r>
     </w:p>
     <w:p>
       <w:r>
@@ -252,13 +226,8 @@
     </w:p>
     <w:p>
       <w:r>
-        <w:t xml:space="preserve">Set cross plane field size as </w:t>
-      </w:r>
-      <w:proofErr w:type="gramStart"/>
-      <w:r>
-        <w:t>200mm</w:t>
-      </w:r>
-      <w:proofErr w:type="gramEnd"/>
+        <w:t>Set cross plane field size as 200mm</w:t>
+      </w:r>
     </w:p>
     <w:p>
       <w:pPr>
@@ -269,13 +238,8 @@
       </w:r>
     </w:p>
     <w:p>
-      <w:proofErr w:type="gramStart"/>
-      <w:r>
-        <w:t>Equation</w:t>
-      </w:r>
-      <w:proofErr w:type="gramEnd"/>
-      <w:r>
-        <w:t xml:space="preserve"> is based on acquisition model expressed in the IC Profiler.</w:t>
+      <w:r>
+        <w:t>Equation is based on acquisition model expressed in the IC Profiler.</w:t>
       </w:r>
     </w:p>
     <w:p>
@@ -284,7 +248,19 @@
           <w:rPr>
             <w:rStyle w:val="Hyperlink"/>
           </w:rPr>
-          <w:t>https://pulse.ucsd.edu/tools/radonc/physicists/Documents/Manuals/IC%20PROFILER%E2%84%A2%20Reference%20Guide.pdf</w:t>
+          <w:t>https://pulse.ucsd.edu/tools</w:t>
+        </w:r>
+        <w:r>
+          <w:rPr>
+            <w:rStyle w:val="Hyperlink"/>
+          </w:rPr>
+          <w:t>/</w:t>
+        </w:r>
+        <w:r>
+          <w:rPr>
+            <w:rStyle w:val="Hyperlink"/>
+          </w:rPr>
+          <w:t>radonc/physicists/Documents/Manuals/IC%20PROFILER%E2%84%A2%20Reference%20Guide.pdf</w:t>
         </w:r>
       </w:hyperlink>
     </w:p>
@@ -634,37 +610,7 @@
         <w:rPr>
           <w:rFonts w:eastAsiaTheme="minorEastAsia"/>
         </w:rPr>
-        <w:t xml:space="preserve">R refers to response at two points, respectively, and </w:t>
-      </w:r>
-      <w:proofErr w:type="spellStart"/>
-      <w:r>
-        <w:rPr>
-          <w:rFonts w:eastAsiaTheme="minorEastAsia"/>
-        </w:rPr>
-        <w:t>wdistL</w:t>
-      </w:r>
-      <w:proofErr w:type="spellEnd"/>
-      <w:r>
-        <w:rPr>
-          <w:rFonts w:eastAsiaTheme="minorEastAsia"/>
-        </w:rPr>
-        <w:t xml:space="preserve"> refers to the distance between those </w:t>
-      </w:r>
-      <w:proofErr w:type="spellStart"/>
-      <w:proofErr w:type="gramStart"/>
-      <w:r>
-        <w:rPr>
-          <w:rFonts w:eastAsiaTheme="minorEastAsia"/>
-        </w:rPr>
-        <w:t>to</w:t>
-      </w:r>
-      <w:proofErr w:type="spellEnd"/>
-      <w:proofErr w:type="gramEnd"/>
-      <w:r>
-        <w:rPr>
-          <w:rFonts w:eastAsiaTheme="minorEastAsia"/>
-        </w:rPr>
-        <w:t xml:space="preserve"> points. The equation for u is below.</w:t>
+        <w:t>R refers to response at two points, respectively, and wdistL refers to the distance between those to points. The equation for u is below.</w:t>
       </w:r>
     </w:p>
     <w:p>
@@ -971,7 +917,37 @@
     </w:p>
     <w:p>
       <w:r>
-        <w:t>For the 20x20 field, we selected points at the 90% field size (20*.9=18cm), we took the points +9cm and -9cm from the middle.</w:t>
+        <w:t xml:space="preserve">For the 20x20 field, we selected points at the </w:t>
+      </w:r>
+      <w:r>
+        <w:t>8</w:t>
+      </w:r>
+      <w:r>
+        <w:t>0% field size (20*.</w:t>
+      </w:r>
+      <w:r>
+        <w:t>8</w:t>
+      </w:r>
+      <w:r>
+        <w:t>=1</w:t>
+      </w:r>
+      <w:r>
+        <w:t>6</w:t>
+      </w:r>
+      <w:r>
+        <w:t>cm), we took the points +</w:t>
+      </w:r>
+      <w:r>
+        <w:t>8</w:t>
+      </w:r>
+      <w:r>
+        <w:t>cm and -</w:t>
+      </w:r>
+      <w:r>
+        <w:t>8</w:t>
+      </w:r>
+      <w:r>
+        <w:t>cm from the middle.</w:t>
       </w:r>
     </w:p>
     <w:p>
@@ -984,7 +960,25 @@
     </w:p>
     <w:p>
       <w:r>
-        <w:t>15MV: From the equations listed above, and the exported dose profile, we would expect the measured angle to be 62.4 degrees, and between 61.66-63.12 degrees. The IC Profiler measured a response of 62.25 degrees.</w:t>
+        <w:t>15MV: From the equations listed above, and the exported dose profile, we would expect the measured angle to be 62.</w:t>
+      </w:r>
+      <w:r>
+        <w:t>52</w:t>
+      </w:r>
+      <w:r>
+        <w:t xml:space="preserve"> degrees, and between 61.</w:t>
+      </w:r>
+      <w:r>
+        <w:t>69</w:t>
+      </w:r>
+      <w:r>
+        <w:t>-63.</w:t>
+      </w:r>
+      <w:r>
+        <w:t>32</w:t>
+      </w:r>
+      <w:r>
+        <w:t xml:space="preserve"> degrees. The IC Profiler measured a response of 62.25 degrees.</w:t>
       </w:r>
     </w:p>
     <w:p>
@@ -996,19 +990,13 @@
         <w:t xml:space="preserve"> From the equations listed above, and the exported dose profile, we would expect the measured angle to be 6</w:t>
       </w:r>
       <w:r>
-        <w:t>0.57</w:t>
+        <w:t>2.75</w:t>
       </w:r>
       <w:r>
         <w:t xml:space="preserve"> degrees, and between </w:t>
       </w:r>
       <w:r>
-        <w:t>59.87</w:t>
-      </w:r>
-      <w:r>
-        <w:t>-6</w:t>
-      </w:r>
-      <w:r>
-        <w:t>1.24</w:t>
+        <w:t>62.07-63.4</w:t>
       </w:r>
       <w:r>
         <w:t xml:space="preserve"> degrees. The IC Profiler measured a response of 62.</w:t>
@@ -1560,6 +1548,18 @@
       <w:color w:val="808080"/>
     </w:rPr>
   </w:style>
+  <w:style w:type="character" w:styleId="FollowedHyperlink">
+    <w:name w:val="FollowedHyperlink"/>
+    <w:basedOn w:val="DefaultParagraphFont"/>
+    <w:uiPriority w:val="99"/>
+    <w:semiHidden/>
+    <w:unhideWhenUsed/>
+    <w:rsid w:val="00CF11BB"/>
+    <w:rPr>
+      <w:color w:val="954F72" w:themeColor="followedHyperlink"/>
+      <w:u w:val="single"/>
+    </w:rPr>
+  </w:style>
 </w:styles>
 </file>
 

</xml_diff>

<commit_message>
run through all of them, print results, add angles
</commit_message>
<xml_diff>
--- a/Overview.docx
+++ b/Overview.docx
@@ -225,15 +225,47 @@
       </w:r>
     </w:p>
     <w:p>
-      <w:r>
-        <w:t>Set cross plane field size as 200mm</w:t>
+      <w:hyperlink r:id="rId6" w:history="1">
+        <w:r>
+          <w:rPr>
+            <w:rStyle w:val="Hyperlink"/>
+          </w:rPr>
+          <w:t>https://github.com/brianmanderson/EDWProfile</w:t>
+        </w:r>
+      </w:hyperlink>
+      <w:r>
+        <w:t xml:space="preserve"> </w:t>
+      </w:r>
+    </w:p>
+    <w:p>
+      <w:r>
+        <w:t xml:space="preserve">Set the folder location with </w:t>
+      </w:r>
+      <w:r>
+        <w:rPr>
+          <w:b/>
+          <w:bCs/>
+          <w:i/>
+          <w:iCs/>
+        </w:rPr>
+        <w:t>ONLY ONE DOSE DICOM</w:t>
+      </w:r>
+      <w:r>
+        <w:t xml:space="preserve"> present (path variable).</w:t>
+      </w:r>
+    </w:p>
+    <w:p>
+      <w:r>
+        <w:t>Change PDD data to reflect current machine/clinic</w:t>
       </w:r>
     </w:p>
     <w:p>
       <w:pPr>
         <w:pStyle w:val="Heading1"/>
+        <w:pageBreakBefore/>
       </w:pPr>
       <w:r>
+        <w:lastRenderedPageBreak/>
         <w:t>Calculating Wedge Angle</w:t>
       </w:r>
     </w:p>
@@ -243,7 +275,7 @@
       </w:r>
     </w:p>
     <w:p>
-      <w:hyperlink r:id="rId6" w:history="1">
+      <w:hyperlink r:id="rId7" w:history="1">
         <w:r>
           <w:rPr>
             <w:rStyle w:val="Hyperlink"/>
@@ -274,7 +306,6 @@
         <w:rPr>
           <w:noProof/>
         </w:rPr>
-        <w:lastRenderedPageBreak/>
         <w:drawing>
           <wp:inline distT="0" distB="0" distL="0" distR="0" wp14:anchorId="1631E9C1" wp14:editId="72B904DA">
             <wp:extent cx="5943600" cy="3396615"/>
@@ -291,7 +322,7 @@
                     <pic:cNvPicPr/>
                   </pic:nvPicPr>
                   <pic:blipFill>
-                    <a:blip r:embed="rId7"/>
+                    <a:blip r:embed="rId8"/>
                     <a:stretch>
                       <a:fillRect/>
                     </a:stretch>
@@ -917,6 +948,7 @@
     </w:p>
     <w:p>
       <w:r>
+        <w:lastRenderedPageBreak/>
         <w:t xml:space="preserve">For the 20x20 field, we selected points at the </w:t>
       </w:r>
       <w:r>
@@ -960,7 +992,13 @@
     </w:p>
     <w:p>
       <w:r>
-        <w:t>15MV: From the equations listed above, and the exported dose profile, we would expect the measured angle to be 62.</w:t>
+        <w:t>15MV</w:t>
+      </w:r>
+      <w:r>
+        <w:t xml:space="preserve"> 60 degrees</w:t>
+      </w:r>
+      <w:r>
+        <w:t>: From the equations listed above, and the exported dose profile, we would expect the measured angle to be 62.</w:t>
       </w:r>
       <w:r>
         <w:t>52</w:t>
@@ -983,8 +1021,42 @@
     </w:p>
     <w:p>
       <w:r>
-        <w:lastRenderedPageBreak/>
-        <w:t>6MV:</w:t>
+        <w:t xml:space="preserve">15MV </w:t>
+      </w:r>
+      <w:r>
+        <w:t>3</w:t>
+      </w:r>
+      <w:r>
+        <w:t xml:space="preserve">0 degrees: From the equations listed above, and the exported dose profile, we would expect the measured angle to be </w:t>
+      </w:r>
+      <w:r>
+        <w:t>32.72</w:t>
+      </w:r>
+      <w:r>
+        <w:t xml:space="preserve"> degrees, and between </w:t>
+      </w:r>
+      <w:r>
+        <w:t>29.93-35.35</w:t>
+      </w:r>
+      <w:r>
+        <w:t xml:space="preserve"> degrees. The IC Profiler measured a response of </w:t>
+      </w:r>
+      <w:r>
+        <w:t>xxx</w:t>
+      </w:r>
+      <w:r>
+        <w:t xml:space="preserve"> degrees.</w:t>
+      </w:r>
+    </w:p>
+    <w:p>
+      <w:r>
+        <w:t>6MV</w:t>
+      </w:r>
+      <w:r>
+        <w:t xml:space="preserve"> 60 degrees</w:t>
+      </w:r>
+      <w:r>
+        <w:t>:</w:t>
       </w:r>
       <w:r>
         <w:t xml:space="preserve"> From the equations listed above, and the exported dose profile, we would expect the measured angle to be 6</w:t>
@@ -1008,6 +1080,39 @@
         <w:t xml:space="preserve"> degrees.</w:t>
       </w:r>
     </w:p>
+    <w:p>
+      <w:r>
+        <w:t>6</w:t>
+      </w:r>
+      <w:r>
+        <w:t>MV 30 degrees: From the equations listed above, and the exported dose profile, we would expect the measured angle to be 3</w:t>
+      </w:r>
+      <w:r>
+        <w:t>3</w:t>
+      </w:r>
+      <w:r>
+        <w:t>.</w:t>
+      </w:r>
+      <w:r>
+        <w:t>29</w:t>
+      </w:r>
+      <w:r>
+        <w:t xml:space="preserve"> degrees, and between </w:t>
+      </w:r>
+      <w:r>
+        <w:t>31.01</w:t>
+      </w:r>
+      <w:r>
+        <w:t>-35.</w:t>
+      </w:r>
+      <w:r>
+        <w:t>46</w:t>
+      </w:r>
+      <w:r>
+        <w:t xml:space="preserve"> degrees. The IC Profiler measured a response of xxx degrees.</w:t>
+      </w:r>
+    </w:p>
+    <w:p/>
     <w:p/>
     <w:sectPr>
       <w:pgSz w:w="12240" w:h="15840"/>

</xml_diff>

<commit_message>
update document to explain how to acquire with IC Profiler
</commit_message>
<xml_diff>
--- a/Overview.docx
+++ b/Overview.docx
@@ -1,6 +1,6 @@
 
 <file path=word/document.xml><?xml version="1.0" encoding="utf-8"?>
-<w:document xmlns:wpc="http://schemas.microsoft.com/office/word/2010/wordprocessingCanvas" xmlns:cx="http://schemas.microsoft.com/office/drawing/2014/chartex" xmlns:cx1="http://schemas.microsoft.com/office/drawing/2015/9/8/chartex" xmlns:cx2="http://schemas.microsoft.com/office/drawing/2015/10/21/chartex" xmlns:cx3="http://schemas.microsoft.com/office/drawing/2016/5/9/chartex" xmlns:cx4="http://schemas.microsoft.com/office/drawing/2016/5/10/chartex" xmlns:cx5="http://schemas.microsoft.com/office/drawing/2016/5/11/chartex" xmlns:cx6="http://schemas.microsoft.com/office/drawing/2016/5/12/chartex" xmlns:cx7="http://schemas.microsoft.com/office/drawing/2016/5/13/chartex" xmlns:cx8="http://schemas.microsoft.com/office/drawing/2016/5/14/chartex" xmlns:mc="http://schemas.openxmlformats.org/markup-compatibility/2006" xmlns:aink="http://schemas.microsoft.com/office/drawing/2016/ink" xmlns:am3d="http://schemas.microsoft.com/office/drawing/2017/model3d" xmlns:o="urn:schemas-microsoft-com:office:office" xmlns:oel="http://schemas.microsoft.com/office/2019/extlst" xmlns:r="http://schemas.openxmlformats.org/officeDocument/2006/relationships" xmlns:m="http://schemas.openxmlformats.org/officeDocument/2006/math" xmlns:v="urn:schemas-microsoft-com:vml" xmlns:wp14="http://schemas.microsoft.com/office/word/2010/wordprocessingDrawing" xmlns:wp="http://schemas.openxmlformats.org/drawingml/2006/wordprocessingDrawing" xmlns:w10="urn:schemas-microsoft-com:office:word" xmlns:w="http://schemas.openxmlformats.org/wordprocessingml/2006/main" xmlns:w14="http://schemas.microsoft.com/office/word/2010/wordml" xmlns:w15="http://schemas.microsoft.com/office/word/2012/wordml" xmlns:w16cex="http://schemas.microsoft.com/office/word/2018/wordml/cex" xmlns:w16cid="http://schemas.microsoft.com/office/word/2016/wordml/cid" xmlns:w16="http://schemas.microsoft.com/office/word/2018/wordml" xmlns:w16du="http://schemas.microsoft.com/office/word/2023/wordml/word16du" xmlns:w16sdtdh="http://schemas.microsoft.com/office/word/2020/wordml/sdtdatahash" xmlns:w16se="http://schemas.microsoft.com/office/word/2015/wordml/symex" xmlns:wpg="http://schemas.microsoft.com/office/word/2010/wordprocessingGroup" xmlns:wpi="http://schemas.microsoft.com/office/word/2010/wordprocessingInk" xmlns:wne="http://schemas.microsoft.com/office/word/2006/wordml" xmlns:wps="http://schemas.microsoft.com/office/word/2010/wordprocessingShape" mc:Ignorable="w14 w15 w16se w16cid w16 w16cex w16sdtdh wp14">
+<w:document xmlns:wpc="http://schemas.microsoft.com/office/word/2010/wordprocessingCanvas" xmlns:cx="http://schemas.microsoft.com/office/drawing/2014/chartex" xmlns:cx1="http://schemas.microsoft.com/office/drawing/2015/9/8/chartex" xmlns:cx2="http://schemas.microsoft.com/office/drawing/2015/10/21/chartex" xmlns:cx3="http://schemas.microsoft.com/office/drawing/2016/5/9/chartex" xmlns:cx4="http://schemas.microsoft.com/office/drawing/2016/5/10/chartex" xmlns:cx5="http://schemas.microsoft.com/office/drawing/2016/5/11/chartex" xmlns:cx6="http://schemas.microsoft.com/office/drawing/2016/5/12/chartex" xmlns:cx7="http://schemas.microsoft.com/office/drawing/2016/5/13/chartex" xmlns:cx8="http://schemas.microsoft.com/office/drawing/2016/5/14/chartex" xmlns:mc="http://schemas.openxmlformats.org/markup-compatibility/2006" xmlns:aink="http://schemas.microsoft.com/office/drawing/2016/ink" xmlns:am3d="http://schemas.microsoft.com/office/drawing/2017/model3d" xmlns:o="urn:schemas-microsoft-com:office:office" xmlns:oel="http://schemas.microsoft.com/office/2019/extlst" xmlns:r="http://schemas.openxmlformats.org/officeDocument/2006/relationships" xmlns:m="http://schemas.openxmlformats.org/officeDocument/2006/math" xmlns:v="urn:schemas-microsoft-com:vml" xmlns:wp14="http://schemas.microsoft.com/office/word/2010/wordprocessingDrawing" xmlns:wp="http://schemas.openxmlformats.org/drawingml/2006/wordprocessingDrawing" xmlns:w10="urn:schemas-microsoft-com:office:word" xmlns:w="http://schemas.openxmlformats.org/wordprocessingml/2006/main" xmlns:w14="http://schemas.microsoft.com/office/word/2010/wordml" xmlns:w15="http://schemas.microsoft.com/office/word/2012/wordml" xmlns:w16cex="http://schemas.microsoft.com/office/word/2018/wordml/cex" xmlns:w16cid="http://schemas.microsoft.com/office/word/2016/wordml/cid" xmlns:w16="http://schemas.microsoft.com/office/word/2018/wordml" xmlns:w16sdtdh="http://schemas.microsoft.com/office/word/2020/wordml/sdtdatahash" xmlns:w16se="http://schemas.microsoft.com/office/word/2015/wordml/symex" xmlns:wpg="http://schemas.microsoft.com/office/word/2010/wordprocessingGroup" xmlns:wpi="http://schemas.microsoft.com/office/word/2010/wordprocessingInk" xmlns:wne="http://schemas.microsoft.com/office/word/2006/wordml" xmlns:wps="http://schemas.microsoft.com/office/word/2010/wordprocessingShape" mc:Ignorable="w14 w15 w16se w16cid w16 w16cex w16sdtdh wp14">
   <w:body>
     <w:p>
       <w:pPr>
@@ -85,21 +85,8 @@
         <w:t xml:space="preserve">Patient: </w:t>
       </w:r>
       <w:r>
-        <w:t xml:space="preserve">Commissioning, </w:t>
-      </w:r>
-      <w:proofErr w:type="spellStart"/>
-      <w:r>
-        <w:t>LaJolla</w:t>
-      </w:r>
-      <w:proofErr w:type="spellEnd"/>
-      <w:r>
-        <w:t xml:space="preserve"> </w:t>
-      </w:r>
-      <w:proofErr w:type="spellStart"/>
-      <w:r>
-        <w:t>TrueBeam</w:t>
-      </w:r>
-      <w:proofErr w:type="spellEnd"/>
+        <w:t>Commissioning, LaJolla TrueBeam</w:t>
+      </w:r>
     </w:p>
     <w:p>
       <w:r>
@@ -130,15 +117,7 @@
         <w:t xml:space="preserve"> Group</w:t>
       </w:r>
       <w:r>
-        <w:t xml:space="preserve">: </w:t>
-      </w:r>
-      <w:proofErr w:type="spellStart"/>
-      <w:r>
-        <w:t>Geom</w:t>
-      </w:r>
-      <w:proofErr w:type="spellEnd"/>
-      <w:r>
-        <w:t xml:space="preserve"> 4 (EDW)</w:t>
+        <w:t>: Geom 4 (EDW)</w:t>
       </w:r>
     </w:p>
     <w:p>
@@ -221,13 +200,8 @@
     </w:p>
     <w:p>
       <w:r>
-        <w:t xml:space="preserve">Move viewing plane to the </w:t>
-      </w:r>
-      <w:proofErr w:type="gramStart"/>
-      <w:r>
-        <w:t>origin</w:t>
-      </w:r>
-      <w:proofErr w:type="gramEnd"/>
+        <w:t>Move viewing plane to the origin</w:t>
+      </w:r>
     </w:p>
     <w:p>
       <w:r>
@@ -282,13 +256,8 @@
     </w:p>
     <w:p>
       <w:r>
-        <w:t>Change PDD data to reflect current machine/</w:t>
-      </w:r>
-      <w:proofErr w:type="gramStart"/>
-      <w:r>
-        <w:t>clinic</w:t>
-      </w:r>
-      <w:proofErr w:type="gramEnd"/>
+        <w:t>Change PDD data to reflect current machine/clinic</w:t>
+      </w:r>
     </w:p>
     <w:p>
       <w:pPr>
@@ -301,13 +270,8 @@
       </w:r>
     </w:p>
     <w:p>
-      <w:proofErr w:type="gramStart"/>
-      <w:r>
-        <w:t>Equation</w:t>
-      </w:r>
-      <w:proofErr w:type="gramEnd"/>
-      <w:r>
-        <w:t xml:space="preserve"> is based on acquisition model expressed in the IC Profiler.</w:t>
+      <w:r>
+        <w:t>Equation is based on acquisition model expressed in the IC Profiler.</w:t>
       </w:r>
     </w:p>
     <w:p>
@@ -316,19 +280,7 @@
           <w:rPr>
             <w:rStyle w:val="Hyperlink"/>
           </w:rPr>
-          <w:t>https://pulse.ucsd.edu/tools</w:t>
-        </w:r>
-        <w:r>
-          <w:rPr>
-            <w:rStyle w:val="Hyperlink"/>
-          </w:rPr>
-          <w:t>/</w:t>
-        </w:r>
-        <w:r>
-          <w:rPr>
-            <w:rStyle w:val="Hyperlink"/>
-          </w:rPr>
-          <w:t>radonc/physicists/Documents/Manuals/IC%20PROFILER%E2%84%A2%20Reference%20Guide.pdf</w:t>
+          <w:t>https://pulse.ucsd.edu/tools/radonc/physicists/Documents/Manuals/IC%20PROFILER%E2%84%A2%20Reference%20Guide.pdf</w:t>
         </w:r>
       </w:hyperlink>
     </w:p>
@@ -677,37 +629,7 @@
         <w:rPr>
           <w:rFonts w:eastAsiaTheme="minorEastAsia"/>
         </w:rPr>
-        <w:t xml:space="preserve">R refers to response at two points, respectively, and </w:t>
-      </w:r>
-      <w:proofErr w:type="spellStart"/>
-      <w:r>
-        <w:rPr>
-          <w:rFonts w:eastAsiaTheme="minorEastAsia"/>
-        </w:rPr>
-        <w:t>wdistL</w:t>
-      </w:r>
-      <w:proofErr w:type="spellEnd"/>
-      <w:r>
-        <w:rPr>
-          <w:rFonts w:eastAsiaTheme="minorEastAsia"/>
-        </w:rPr>
-        <w:t xml:space="preserve"> refers to the distance between those </w:t>
-      </w:r>
-      <w:proofErr w:type="spellStart"/>
-      <w:proofErr w:type="gramStart"/>
-      <w:r>
-        <w:rPr>
-          <w:rFonts w:eastAsiaTheme="minorEastAsia"/>
-        </w:rPr>
-        <w:t>to</w:t>
-      </w:r>
-      <w:proofErr w:type="spellEnd"/>
-      <w:proofErr w:type="gramEnd"/>
-      <w:r>
-        <w:rPr>
-          <w:rFonts w:eastAsiaTheme="minorEastAsia"/>
-        </w:rPr>
-        <w:t xml:space="preserve"> points. The equation for u is below.</w:t>
+        <w:t>R refers to response at two points, respectively, and wdistL refers to the distance between those to points. The equation for u is below.</w:t>
       </w:r>
     </w:p>
     <w:p>
@@ -1087,28 +1009,39 @@
     </w:p>
     <w:p>
       <w:r>
-        <w:t xml:space="preserve">15MV </w:t>
-      </w:r>
-      <w:r>
-        <w:t>3</w:t>
-      </w:r>
-      <w:r>
-        <w:t xml:space="preserve">0 degrees: From the equations listed above, and the exported dose profile, we would expect the measured angle to be </w:t>
-      </w:r>
-      <w:r>
-        <w:t>32.72</w:t>
+        <w:t xml:space="preserve">15MV 30 degrees: From the equations listed above, and the exported dose profile, we would expect the measured angle to be 32.72 degrees, and between 29.93-35.35 degrees. The IC Profiler measured a response of </w:t>
+      </w:r>
+      <w:r>
+        <w:t>32.48</w:t>
+      </w:r>
+      <w:r>
+        <w:t xml:space="preserve"> degrees.</w:t>
+      </w:r>
+    </w:p>
+    <w:p>
+      <w:r>
+        <w:t>6MV</w:t>
+      </w:r>
+      <w:r>
+        <w:t xml:space="preserve"> 60 degrees</w:t>
+      </w:r>
+      <w:r>
+        <w:t>: From the equations listed above, and the exported dose profile, we would expect the measured angle to be 6</w:t>
+      </w:r>
+      <w:r>
+        <w:t>2.75</w:t>
       </w:r>
       <w:r>
         <w:t xml:space="preserve"> degrees, and between </w:t>
       </w:r>
       <w:r>
-        <w:t>29.93-35.35</w:t>
-      </w:r>
-      <w:r>
-        <w:t xml:space="preserve"> degrees. The IC Profiler measured a response of </w:t>
-      </w:r>
-      <w:r>
-        <w:t>32.48</w:t>
+        <w:t>62.07-63.4</w:t>
+      </w:r>
+      <w:r>
+        <w:t xml:space="preserve"> degrees. The IC Profiler measured a response of 62.</w:t>
+      </w:r>
+      <w:r>
+        <w:t>28</w:t>
       </w:r>
       <w:r>
         <w:t xml:space="preserve"> degrees.</w:t>
@@ -1116,74 +1049,112 @@
     </w:p>
     <w:p>
       <w:r>
-        <w:t>6MV</w:t>
-      </w:r>
-      <w:r>
-        <w:t xml:space="preserve"> 60 degrees</w:t>
-      </w:r>
-      <w:r>
-        <w:t>:</w:t>
-      </w:r>
-      <w:r>
-        <w:t xml:space="preserve"> From the equations listed above, and the exported dose profile, we would expect the measured angle to be 6</w:t>
-      </w:r>
-      <w:r>
-        <w:t>2.75</w:t>
-      </w:r>
-      <w:r>
-        <w:t xml:space="preserve"> degrees, and between </w:t>
-      </w:r>
-      <w:r>
-        <w:t>62.07-63.4</w:t>
-      </w:r>
-      <w:r>
-        <w:t xml:space="preserve"> degrees. The IC Profiler measured a response of 62.</w:t>
-      </w:r>
-      <w:r>
-        <w:t>28</w:t>
+        <w:t xml:space="preserve">6MV 30 degrees: From the equations listed above, and the exported dose profile, we would expect the measured angle to be 33.29 degrees, and between 31.01-35.46 degrees. The IC Profiler measured a response of </w:t>
+      </w:r>
+      <w:r>
+        <w:t>32.79</w:t>
       </w:r>
       <w:r>
         <w:t xml:space="preserve"> degrees.</w:t>
       </w:r>
     </w:p>
     <w:p>
-      <w:r>
-        <w:t>6</w:t>
-      </w:r>
-      <w:r>
-        <w:t>MV 30 degrees: From the equations listed above, and the exported dose profile, we would expect the measured angle to be 3</w:t>
-      </w:r>
-      <w:r>
-        <w:t>3</w:t>
+      <w:pPr>
+        <w:pStyle w:val="Heading1"/>
+      </w:pPr>
+      <w:r>
+        <w:t>Measuring Wedge Angle with IC Profiler</w:t>
+      </w:r>
+    </w:p>
+    <w:p>
+      <w:r>
+        <w:t xml:space="preserve">First, it is important to follow the steps listed on page 55 (PDF 66/186) from the IC Profiler manual: </w:t>
+      </w:r>
+      <w:hyperlink r:id="rId9" w:history="1">
+        <w:r>
+          <w:rPr>
+            <w:rStyle w:val="Hyperlink"/>
+          </w:rPr>
+          <w:t>https://pulse.ucsd.edu/tools/radonc/physicists/Documents/Manuals/IC%20PROFILER%E2%84%A2%20Reference%20Guide.pdf</w:t>
+        </w:r>
+      </w:hyperlink>
+    </w:p>
+    <w:p>
+      <w:r>
+        <w:t>The most vital of these is the PDD data. It is from this data that the wedge angle is calculated. The exact equation is shown in sections</w:t>
+      </w:r>
+      <w:r>
+        <w:t xml:space="preserve"> </w:t>
+      </w:r>
+      <w:r>
+        <w:t>above</w:t>
       </w:r>
       <w:r>
         <w:t>.</w:t>
       </w:r>
-      <w:r>
-        <w:t>29</w:t>
-      </w:r>
-      <w:r>
-        <w:t xml:space="preserve"> degrees, and between </w:t>
-      </w:r>
-      <w:r>
-        <w:t>31.01</w:t>
-      </w:r>
-      <w:r>
-        <w:t>-35.</w:t>
-      </w:r>
-      <w:r>
-        <w:t>46</w:t>
-      </w:r>
-      <w:r>
-        <w:t xml:space="preserve"> degrees. The IC Profiler measured a response of </w:t>
-      </w:r>
-      <w:r>
-        <w:t>32.79</w:t>
-      </w:r>
-      <w:r>
-        <w:t xml:space="preserve"> degrees.</w:t>
-      </w:r>
-    </w:p>
+    </w:p>
+    <w:p>
+      <w:pPr>
+        <w:pStyle w:val="Heading2"/>
+      </w:pPr>
+      <w:r>
+        <w:t>After profile is acquired</w:t>
+      </w:r>
+    </w:p>
+    <w:p>
+      <w:r>
+        <w:t>Please read the following slowly and carefully. It is not entirely intuitive and can lead to errors.</w:t>
+      </w:r>
+    </w:p>
+    <w:p>
+      <w:pPr>
+        <w:rPr>
+          <w:b/>
+          <w:bCs/>
+          <w:i/>
+          <w:iCs/>
+        </w:rPr>
+      </w:pPr>
+      <w:r>
+        <w:rPr>
+          <w:b/>
+          <w:bCs/>
+          <w:i/>
+          <w:iCs/>
+        </w:rPr>
+        <w:t>The wedge angle presented IS NOT related to the energy set in the header information. Conversations with the vendor have indicated that it should be, but experimental evaluation has shown that it currently does not (07/01/2023).</w:t>
+      </w:r>
+    </w:p>
+    <w:p>
+      <w:r>
+        <w:t xml:space="preserve">This means that if a 6X </w:t>
+      </w:r>
+      <w:r>
+        <w:t xml:space="preserve">wedge angle is desired: the </w:t>
+      </w:r>
+      <w:r>
+        <w:t>profile is measured, the user will need to click Setup -&gt; Wedge Configuration -&gt; 6MV -&gt; Done.</w:t>
+      </w:r>
+      <w:r>
+        <w:t xml:space="preserve"> This should show the angle next to the acquired profile.</w:t>
+      </w:r>
+    </w:p>
+    <w:p>
+      <w:r>
+        <w:t xml:space="preserve">The Wedge Configuration selection is ‘sticky’, meaning if the user selects ‘9MV’ for a profile, and then </w:t>
+      </w:r>
+      <w:r>
+        <w:rPr>
+          <w:i/>
+          <w:iCs/>
+        </w:rPr>
+        <w:t>goes back</w:t>
+      </w:r>
+      <w:r>
+        <w:t xml:space="preserve"> to the 6MV profile, the wedge angle will now appear with the ‘9MV’ wedge configuration.</w:t>
+      </w:r>
+    </w:p>
+    <w:p/>
     <w:sectPr>
       <w:pgSz w:w="12240" w:h="15840"/>
       <w:pgMar w:top="1440" w:right="1440" w:bottom="1440" w:left="1440" w:header="720" w:footer="720" w:gutter="0"/>
@@ -1641,6 +1612,7 @@
   <w:style w:type="character" w:default="1" w:styleId="DefaultParagraphFont">
     <w:name w:val="Default Paragraph Font"/>
     <w:uiPriority w:val="1"/>
+    <w:semiHidden/>
     <w:unhideWhenUsed/>
   </w:style>
   <w:style w:type="table" w:default="1" w:styleId="TableNormal">

</xml_diff>